<commit_message>
Big O for objects added
</commit_message>
<xml_diff>
--- a/time complexity.docx
+++ b/time complexity.docx
@@ -150,6 +150,9 @@
       <w:r>
         <w:br/>
         <w:t>space required by algorithm</w:t>
+      </w:r>
+      <w:r>
+        <w:t>(output)</w:t>
       </w:r>
       <w:r>
         <w:br/>
@@ -236,6 +239,7 @@
       </w:r>
     </w:p>
     <w:p/>
+    <w:p/>
     <w:p>
       <w:r>
         <w:lastRenderedPageBreak/>
@@ -264,6 +268,88 @@
                     <a:xfrm>
                       <a:off x="0" y="0"/>
                       <a:ext cx="5397777" cy="3016405"/>
+                    </a:xfrm>
+                    <a:prstGeom prst="rect">
+                      <a:avLst/>
+                    </a:prstGeom>
+                  </pic:spPr>
+                </pic:pic>
+              </a:graphicData>
+            </a:graphic>
+          </wp:inline>
+        </w:drawing>
+      </w:r>
+    </w:p>
+    <w:p/>
+    <w:p/>
+    <w:p>
+      <w:r>
+        <w:drawing>
+          <wp:inline distT="0" distB="0" distL="0" distR="0" wp14:anchorId="54ED35E1" wp14:editId="3B9D2ABE">
+            <wp:extent cx="5731510" cy="2966085"/>
+            <wp:effectExtent l="0" t="0" r="2540" b="5715"/>
+            <wp:docPr id="7" name="Picture 7" descr="A close-up of a text&#10;&#10;Description automatically generated"/>
+            <wp:cNvGraphicFramePr>
+              <a:graphicFrameLocks xmlns:a="http://schemas.openxmlformats.org/drawingml/2006/main" noChangeAspect="1"/>
+            </wp:cNvGraphicFramePr>
+            <a:graphic xmlns:a="http://schemas.openxmlformats.org/drawingml/2006/main">
+              <a:graphicData uri="http://schemas.openxmlformats.org/drawingml/2006/picture">
+                <pic:pic xmlns:pic="http://schemas.openxmlformats.org/drawingml/2006/picture">
+                  <pic:nvPicPr>
+                    <pic:cNvPr id="7" name="Picture 7" descr="A close-up of a text&#10;&#10;Description automatically generated"/>
+                    <pic:cNvPicPr/>
+                  </pic:nvPicPr>
+                  <pic:blipFill>
+                    <a:blip r:embed="rId8"/>
+                    <a:stretch>
+                      <a:fillRect/>
+                    </a:stretch>
+                  </pic:blipFill>
+                  <pic:spPr>
+                    <a:xfrm>
+                      <a:off x="0" y="0"/>
+                      <a:ext cx="5731510" cy="2966085"/>
+                    </a:xfrm>
+                    <a:prstGeom prst="rect">
+                      <a:avLst/>
+                    </a:prstGeom>
+                  </pic:spPr>
+                </pic:pic>
+              </a:graphicData>
+            </a:graphic>
+          </wp:inline>
+        </w:drawing>
+      </w:r>
+    </w:p>
+    <w:p/>
+    <w:p>
+      <w:r>
+        <w:lastRenderedPageBreak/>
+        <w:drawing>
+          <wp:inline distT="0" distB="0" distL="0" distR="0" wp14:anchorId="17CA2AD8" wp14:editId="10A7BD28">
+            <wp:extent cx="5731510" cy="2699385"/>
+            <wp:effectExtent l="0" t="0" r="2540" b="5715"/>
+            <wp:docPr id="8" name="Picture 8"/>
+            <wp:cNvGraphicFramePr>
+              <a:graphicFrameLocks xmlns:a="http://schemas.openxmlformats.org/drawingml/2006/main" noChangeAspect="1"/>
+            </wp:cNvGraphicFramePr>
+            <a:graphic xmlns:a="http://schemas.openxmlformats.org/drawingml/2006/main">
+              <a:graphicData uri="http://schemas.openxmlformats.org/drawingml/2006/picture">
+                <pic:pic xmlns:pic="http://schemas.openxmlformats.org/drawingml/2006/picture">
+                  <pic:nvPicPr>
+                    <pic:cNvPr id="1" name=""/>
+                    <pic:cNvPicPr/>
+                  </pic:nvPicPr>
+                  <pic:blipFill>
+                    <a:blip r:embed="rId9"/>
+                    <a:stretch>
+                      <a:fillRect/>
+                    </a:stretch>
+                  </pic:blipFill>
+                  <pic:spPr>
+                    <a:xfrm>
+                      <a:off x="0" y="0"/>
+                      <a:ext cx="5731510" cy="2699385"/>
                     </a:xfrm>
                     <a:prstGeom prst="rect">
                       <a:avLst/>

</xml_diff>

<commit_message>
big O for array added
</commit_message>
<xml_diff>
--- a/time complexity.docx
+++ b/time complexity.docx
@@ -323,13 +323,116 @@
     </w:p>
     <w:p/>
     <w:p>
+      <w:pPr>
+        <w:tabs>
+          <w:tab w:val="left" w:pos="6340"/>
+        </w:tabs>
+      </w:pPr>
+      <w:r>
+        <w:tab/>
+      </w:r>
+    </w:p>
+    <w:p>
+      <w:pPr>
+        <w:tabs>
+          <w:tab w:val="left" w:pos="6340"/>
+        </w:tabs>
+      </w:pPr>
       <w:r>
         <w:lastRenderedPageBreak/>
         <w:drawing>
-          <wp:inline distT="0" distB="0" distL="0" distR="0" wp14:anchorId="17CA2AD8" wp14:editId="10A7BD28">
-            <wp:extent cx="5731510" cy="2699385"/>
-            <wp:effectExtent l="0" t="0" r="2540" b="5715"/>
-            <wp:docPr id="8" name="Picture 8"/>
+          <wp:inline distT="0" distB="0" distL="0" distR="0" wp14:anchorId="404CC1FD" wp14:editId="10C28A4D">
+            <wp:extent cx="5731510" cy="2620645"/>
+            <wp:effectExtent l="0" t="0" r="2540" b="8255"/>
+            <wp:docPr id="11" name="Picture 11" descr="A close-up of a text&#10;&#10;Description automatically generated"/>
+            <wp:cNvGraphicFramePr>
+              <a:graphicFrameLocks xmlns:a="http://schemas.openxmlformats.org/drawingml/2006/main" noChangeAspect="1"/>
+            </wp:cNvGraphicFramePr>
+            <a:graphic xmlns:a="http://schemas.openxmlformats.org/drawingml/2006/main">
+              <a:graphicData uri="http://schemas.openxmlformats.org/drawingml/2006/picture">
+                <pic:pic xmlns:pic="http://schemas.openxmlformats.org/drawingml/2006/picture">
+                  <pic:nvPicPr>
+                    <pic:cNvPr id="11" name="Picture 11" descr="A close-up of a text&#10;&#10;Description automatically generated"/>
+                    <pic:cNvPicPr/>
+                  </pic:nvPicPr>
+                  <pic:blipFill>
+                    <a:blip r:embed="rId9"/>
+                    <a:stretch>
+                      <a:fillRect/>
+                    </a:stretch>
+                  </pic:blipFill>
+                  <pic:spPr>
+                    <a:xfrm>
+                      <a:off x="0" y="0"/>
+                      <a:ext cx="5731510" cy="2620645"/>
+                    </a:xfrm>
+                    <a:prstGeom prst="rect">
+                      <a:avLst/>
+                    </a:prstGeom>
+                  </pic:spPr>
+                </pic:pic>
+              </a:graphicData>
+            </a:graphic>
+          </wp:inline>
+        </w:drawing>
+      </w:r>
+    </w:p>
+    <w:p>
+      <w:pPr>
+        <w:tabs>
+          <w:tab w:val="left" w:pos="6340"/>
+        </w:tabs>
+      </w:pPr>
+      <w:r>
+        <w:drawing>
+          <wp:inline distT="0" distB="0" distL="0" distR="0" wp14:anchorId="54FF0908" wp14:editId="062CE63C">
+            <wp:extent cx="5731510" cy="2878455"/>
+            <wp:effectExtent l="0" t="0" r="2540" b="0"/>
+            <wp:docPr id="10" name="Picture 10" descr="A close-up of a white background&#10;&#10;Description automatically generated"/>
+            <wp:cNvGraphicFramePr>
+              <a:graphicFrameLocks xmlns:a="http://schemas.openxmlformats.org/drawingml/2006/main" noChangeAspect="1"/>
+            </wp:cNvGraphicFramePr>
+            <a:graphic xmlns:a="http://schemas.openxmlformats.org/drawingml/2006/main">
+              <a:graphicData uri="http://schemas.openxmlformats.org/drawingml/2006/picture">
+                <pic:pic xmlns:pic="http://schemas.openxmlformats.org/drawingml/2006/picture">
+                  <pic:nvPicPr>
+                    <pic:cNvPr id="10" name="Picture 10" descr="A close-up of a white background&#10;&#10;Description automatically generated"/>
+                    <pic:cNvPicPr/>
+                  </pic:nvPicPr>
+                  <pic:blipFill>
+                    <a:blip r:embed="rId10"/>
+                    <a:stretch>
+                      <a:fillRect/>
+                    </a:stretch>
+                  </pic:blipFill>
+                  <pic:spPr>
+                    <a:xfrm>
+                      <a:off x="0" y="0"/>
+                      <a:ext cx="5731510" cy="2878455"/>
+                    </a:xfrm>
+                    <a:prstGeom prst="rect">
+                      <a:avLst/>
+                    </a:prstGeom>
+                  </pic:spPr>
+                </pic:pic>
+              </a:graphicData>
+            </a:graphic>
+          </wp:inline>
+        </w:drawing>
+      </w:r>
+    </w:p>
+    <w:p>
+      <w:pPr>
+        <w:tabs>
+          <w:tab w:val="left" w:pos="6340"/>
+        </w:tabs>
+      </w:pPr>
+      <w:r>
+        <w:drawing>
+          <wp:inline distT="0" distB="0" distL="0" distR="0" wp14:anchorId="0B188359" wp14:editId="3CDC9EED">
+            <wp:extent cx="5731510" cy="3013075"/>
+            <wp:effectExtent l="0" t="0" r="2540" b="0"/>
+            <wp:docPr id="12" name="Picture 12"/>
             <wp:cNvGraphicFramePr>
               <a:graphicFrameLocks xmlns:a="http://schemas.openxmlformats.org/drawingml/2006/main" noChangeAspect="1"/>
             </wp:cNvGraphicFramePr>
@@ -341,7 +444,7 @@
                     <pic:cNvPicPr/>
                   </pic:nvPicPr>
                   <pic:blipFill>
-                    <a:blip r:embed="rId9"/>
+                    <a:blip r:embed="rId11"/>
                     <a:stretch>
                       <a:fillRect/>
                     </a:stretch>
@@ -349,7 +452,7 @@
                   <pic:spPr>
                     <a:xfrm>
                       <a:off x="0" y="0"/>
-                      <a:ext cx="5731510" cy="2699385"/>
+                      <a:ext cx="5731510" cy="3013075"/>
                     </a:xfrm>
                     <a:prstGeom prst="rect">
                       <a:avLst/>

</xml_diff>